<commit_message>
new docs for nectar
git-svn-id: svn://localhost/ARK/trunk@8659 35ee9b83-dd2c-47f4-99a2-c706670c48ce
</commit_message>
<xml_diff>
--- a/usefulTools/TestFilesAndDocuments/steering committee/NeCTAR/NeCTAR Reporting/NeCTAR Program Closing Document.docx
+++ b/usefulTools/TestFilesAndDocuments/steering committee/NeCTAR/NeCTAR Reporting/NeCTAR Program Closing Document.docx
@@ -3720,124 +3720,197 @@
         <w:adjustRightInd w:val="0"/>
         <w:spacing w:after="240" w:line="240" w:lineRule="auto"/>
         <w:rPr>
+          <w:sz w:val="24"/>
+          <w:szCs w:val="24"/>
+        </w:rPr>
+      </w:pPr>
+      <w:r>
+        <w:rPr>
+          <w:rFonts w:cs="Calibri"/>
+          <w:sz w:val="24"/>
+          <w:szCs w:val="24"/>
+          <w:lang w:val="en-US"/>
+        </w:rPr>
+        <w:t>The objective of The Ark project is to provide a suite of secure, integrated web- based tools that incorporate the majority of the application functionality required to conduct a complex study or clinical trial.</w:t>
+      </w:r>
+      <w:r>
+        <w:rPr>
           <w:rFonts w:ascii="Times" w:hAnsi="Times" w:cs="Times"/>
           <w:sz w:val="24"/>
           <w:szCs w:val="24"/>
           <w:lang w:val="en-US"/>
         </w:rPr>
-      </w:pPr>
-      <w:r>
-        <w:rPr>
-          <w:rFonts w:cs="Calibri"/>
+        <w:t xml:space="preserve">  </w:t>
+      </w:r>
+      <w:r>
+        <w:rPr>
           <w:sz w:val="24"/>
           <w:szCs w:val="24"/>
-          <w:lang w:val="en-US"/>
-        </w:rPr>
-        <w:t>The objective of The Ark project is to provide a suite of secure, integrated web- based tools that incorporate the majority of the application functionality required to conduct a complex study or clinical trial.</w:t>
-      </w:r>
-      <w:r>
+        </w:rPr>
+        <w:t>The infrastructure aimed to improve research by enabling non-technical researchers the capability to store completely customizable information needed for a research project, around the usual/standard medical research fields without need to understand SQL, programming languages, computer programming concepts as it is all done within a web user interface.</w:t>
+      </w:r>
+    </w:p>
+    <w:p>
+      <w:pPr>
+        <w:widowControl w:val="0"/>
+        <w:autoSpaceDE w:val="0"/>
+        <w:autoSpaceDN w:val="0"/>
+        <w:adjustRightInd w:val="0"/>
+        <w:spacing w:after="240" w:line="240" w:lineRule="auto"/>
         <w:rPr>
           <w:rFonts w:ascii="Times" w:hAnsi="Times" w:cs="Times"/>
           <w:sz w:val="24"/>
           <w:szCs w:val="24"/>
           <w:lang w:val="en-US"/>
         </w:rPr>
-        <w:t xml:space="preserve">  </w:t>
-      </w:r>
-      <w:r>
+      </w:pPr>
+    </w:p>
+    <w:p>
+      <w:pPr>
         <w:rPr>
           <w:sz w:val="24"/>
           <w:szCs w:val="24"/>
         </w:rPr>
-        <w:t>The infrastructure aimed to improve research by enabling non-technical researchers the capability to store completely customizable information needed for a research project, around the usual/standard medical research fields without need to understand SQL, programming languages, computer programming concepts as it is all done within a web user interface.</w:t>
-      </w:r>
-    </w:p>
-    <w:p>
-      <w:pPr>
+      </w:pPr>
+      <w:r>
         <w:rPr>
           <w:sz w:val="24"/>
           <w:szCs w:val="24"/>
         </w:rPr>
-      </w:pPr>
+        <w:t xml:space="preserve">This project grew upon the existing work of the WAGER system (which some call The Ark).  Users can now be migrated </w:t>
+      </w:r>
       <w:r>
         <w:rPr>
           <w:sz w:val="24"/>
           <w:szCs w:val="24"/>
         </w:rPr>
-        <w:t xml:space="preserve">This project grew upon the existing work of the WAGER system (which some call The Ark).  Users can now be migrated </w:t>
+        <w:t>to</w:t>
       </w:r>
       <w:r>
         <w:rPr>
           <w:sz w:val="24"/>
           <w:szCs w:val="24"/>
         </w:rPr>
-        <w:t>to</w:t>
-      </w:r>
-      <w:r>
-        <w:rPr>
+        <w:t xml:space="preserve"> The Ark.  There is some residual relationship between the WAGER and new Ark systems, but several improvements have been made based on user (and potential user) input.</w:t>
+      </w:r>
+    </w:p>
+    <w:p/>
+    <w:p>
+      <w:pPr>
+        <w:pStyle w:val="Heading2"/>
+        <w:spacing w:before="320"/>
+      </w:pPr>
+      <w:r>
+        <w:t>1.2</w:t>
+      </w:r>
+      <w:r>
+        <w:tab/>
+      </w:r>
+      <w:r>
+        <w:t>Project Objectives</w:t>
+      </w:r>
+      <w:bookmarkEnd w:id="2"/>
+    </w:p>
+    <w:p>
+      <w:pPr>
+        <w:pStyle w:val="NoSpacing"/>
+        <w:spacing w:before="120"/>
+      </w:pPr>
+      <w:r>
+        <w:t>1.2.1</w:t>
+      </w:r>
+      <w:r>
+        <w:tab/>
+      </w:r>
+      <w:proofErr w:type="gramStart"/>
+      <w:r>
+        <w:t>What</w:t>
+      </w:r>
+      <w:proofErr w:type="gramEnd"/>
+      <w:r>
+        <w:t xml:space="preserve"> </w:t>
+      </w:r>
+      <w:r>
+        <w:t>were</w:t>
+      </w:r>
+      <w:r>
+        <w:t xml:space="preserve"> </w:t>
+      </w:r>
+      <w:r>
+        <w:t>the</w:t>
+      </w:r>
+      <w:r>
+        <w:t xml:space="preserve"> Project’</w:t>
+      </w:r>
+      <w:r>
+        <w:t xml:space="preserve">s </w:t>
+      </w:r>
+      <w:r>
+        <w:t>o</w:t>
+      </w:r>
+      <w:r>
+        <w:t>bjectives?</w:t>
+      </w:r>
+    </w:p>
+    <w:p>
+      <w:pPr>
+        <w:widowControl w:val="0"/>
+        <w:tabs>
+          <w:tab w:val="left" w:pos="220"/>
+          <w:tab w:val="left" w:pos="720"/>
+        </w:tabs>
+        <w:autoSpaceDE w:val="0"/>
+        <w:autoSpaceDN w:val="0"/>
+        <w:adjustRightInd w:val="0"/>
+        <w:spacing w:after="240" w:line="240" w:lineRule="auto"/>
+        <w:ind w:left="720"/>
+        <w:rPr>
+          <w:rFonts w:ascii="Times" w:hAnsi="Times" w:cs="Times"/>
           <w:sz w:val="24"/>
           <w:szCs w:val="24"/>
-        </w:rPr>
-        <w:t xml:space="preserve"> The Ark.  There is some residual relationship between the WAGER and new Ark systems, but several improvements have been made based on user (and potential user) input.</w:t>
-      </w:r>
-    </w:p>
-    <w:p/>
-    <w:p>
-      <w:pPr>
-        <w:pStyle w:val="Heading2"/>
-        <w:spacing w:before="320"/>
-      </w:pPr>
-      <w:r>
-        <w:t>1.2</w:t>
-      </w:r>
-      <w:r>
-        <w:tab/>
-      </w:r>
-      <w:r>
-        <w:t>Project Objectives</w:t>
-      </w:r>
-      <w:bookmarkEnd w:id="2"/>
-    </w:p>
-    <w:p>
-      <w:pPr>
-        <w:pStyle w:val="NoSpacing"/>
-        <w:spacing w:before="120"/>
-      </w:pPr>
-      <w:r>
-        <w:t>1.2.1</w:t>
-      </w:r>
-      <w:r>
-        <w:tab/>
+          <w:lang w:val="en-US"/>
+        </w:rPr>
+      </w:pPr>
+    </w:p>
+    <w:p>
+      <w:pPr>
+        <w:widowControl w:val="0"/>
+        <w:tabs>
+          <w:tab w:val="left" w:pos="220"/>
+          <w:tab w:val="left" w:pos="720"/>
+        </w:tabs>
+        <w:autoSpaceDE w:val="0"/>
+        <w:autoSpaceDN w:val="0"/>
+        <w:adjustRightInd w:val="0"/>
+        <w:spacing w:after="240" w:line="240" w:lineRule="auto"/>
+        <w:ind w:left="720"/>
+        <w:rPr>
+          <w:rFonts w:ascii="Times" w:hAnsi="Times" w:cs="Times"/>
+          <w:sz w:val="24"/>
+          <w:szCs w:val="24"/>
+          <w:lang w:val="en-US"/>
+        </w:rPr>
+      </w:pPr>
+      <w:r>
+        <w:rPr>
+          <w:rFonts w:ascii="Times" w:hAnsi="Times" w:cs="Times"/>
+          <w:sz w:val="24"/>
+          <w:szCs w:val="24"/>
+          <w:lang w:val="en-US"/>
+        </w:rPr>
+        <w:t>The project aimed to build upon existing Ark functionality in order to enable the following</w:t>
       </w:r>
       <w:proofErr w:type="gramStart"/>
       <w:r>
-        <w:t>What</w:t>
+        <w:rPr>
+          <w:rFonts w:ascii="Times" w:hAnsi="Times" w:cs="Times"/>
+          <w:sz w:val="24"/>
+          <w:szCs w:val="24"/>
+          <w:lang w:val="en-US"/>
+        </w:rPr>
+        <w:t>;</w:t>
       </w:r>
       <w:proofErr w:type="gramEnd"/>
-      <w:r>
-        <w:t xml:space="preserve"> </w:t>
-      </w:r>
-      <w:r>
-        <w:t>were</w:t>
-      </w:r>
-      <w:r>
-        <w:t xml:space="preserve"> </w:t>
-      </w:r>
-      <w:r>
-        <w:t>the</w:t>
-      </w:r>
-      <w:r>
-        <w:t xml:space="preserve"> Project’</w:t>
-      </w:r>
-      <w:r>
-        <w:t xml:space="preserve">s </w:t>
-      </w:r>
-      <w:r>
-        <w:t>o</w:t>
-      </w:r>
-      <w:r>
-        <w:t>bjectives?</w:t>
-      </w:r>
     </w:p>
     <w:p>
       <w:pPr>
@@ -4795,8 +4868,6 @@
       <w:r>
         <w:t xml:space="preserve"> ideas off each other and provide training in areas needed.</w:t>
       </w:r>
-      <w:bookmarkStart w:id="6" w:name="_GoBack"/>
-      <w:bookmarkEnd w:id="6"/>
     </w:p>
     <w:p>
       <w:pPr>
@@ -4928,7 +4999,7 @@
       <w:r>
         <w:br w:type="page"/>
       </w:r>
-      <w:bookmarkStart w:id="7" w:name="_Toc360793378"/>
+      <w:bookmarkStart w:id="6" w:name="_Toc360793378"/>
       <w:r>
         <w:rPr>
           <w:rFonts w:eastAsia="Arial Unicode MS" w:cs="Calibri"/>
@@ -4941,23 +5012,23 @@
         <w:tab/>
         <w:t>USE</w:t>
       </w:r>
+      <w:bookmarkEnd w:id="6"/>
+    </w:p>
+    <w:p>
+      <w:pPr>
+        <w:pStyle w:val="Heading2"/>
+      </w:pPr>
+      <w:bookmarkStart w:id="7" w:name="_Toc360793379"/>
+      <w:r>
+        <w:t>3.1</w:t>
+      </w:r>
+      <w:r>
+        <w:tab/>
+      </w:r>
+      <w:r>
+        <w:t>Measures and Values</w:t>
+      </w:r>
       <w:bookmarkEnd w:id="7"/>
-    </w:p>
-    <w:p>
-      <w:pPr>
-        <w:pStyle w:val="Heading2"/>
-      </w:pPr>
-      <w:bookmarkStart w:id="8" w:name="_Toc360793379"/>
-      <w:r>
-        <w:t>3.1</w:t>
-      </w:r>
-      <w:r>
-        <w:tab/>
-      </w:r>
-      <w:r>
-        <w:t>Measures and Values</w:t>
-      </w:r>
-      <w:bookmarkEnd w:id="8"/>
     </w:p>
     <w:p>
       <w:pPr>
@@ -5047,12 +5118,32 @@
         <w:t>1.</w:t>
       </w:r>
       <w:proofErr w:type="gramEnd"/>
+      <w:r>
+        <w:rPr>
+          <w:b/>
+        </w:rPr>
+        <w:t xml:space="preserve">  </w:t>
+      </w:r>
+      <w:r>
+        <w:t xml:space="preserve"> Original document merging the </w:t>
+      </w:r>
+      <w:r>
+        <w:t xml:space="preserve">9 reports and all tables and graphs are available in the submitted Excel document as well.  So there </w:t>
+      </w:r>
+      <w:proofErr w:type="gramStart"/>
+      <w:r>
+        <w:t>is</w:t>
+      </w:r>
+      <w:proofErr w:type="gramEnd"/>
+      <w:r>
+        <w:t xml:space="preserve"> now 4 additional tables and further additional graphs which illustrate the increased uptake.  (In addition to the “Measures” tabs from the 9 original reports – all in the one excel document).</w:t>
+      </w:r>
     </w:p>
     <w:p>
       <w:pPr>
         <w:pStyle w:val="Heading2"/>
       </w:pPr>
-      <w:bookmarkStart w:id="9" w:name="_Toc360793380"/>
+      <w:bookmarkStart w:id="8" w:name="_Toc360793380"/>
       <w:r>
         <w:t>3.2</w:t>
       </w:r>
@@ -5062,7 +5153,7 @@
       <w:r>
         <w:t>Trends</w:t>
       </w:r>
-      <w:bookmarkEnd w:id="9"/>
+      <w:bookmarkEnd w:id="8"/>
     </w:p>
     <w:p>
       <w:pPr>
@@ -5151,7 +5242,7 @@
       <w:r>
         <w:t xml:space="preserve"> are the future projections of this uptake?</w:t>
       </w:r>
-      <w:bookmarkStart w:id="10" w:name="_Toc360793381"/>
+      <w:bookmarkStart w:id="9" w:name="_Toc360793381"/>
     </w:p>
     <w:p>
       <w:pPr>
@@ -5249,7 +5340,7 @@
       <w:r>
         <w:t xml:space="preserve"> and Feedback</w:t>
       </w:r>
-      <w:bookmarkEnd w:id="10"/>
+      <w:bookmarkEnd w:id="9"/>
     </w:p>
     <w:p>
       <w:pPr>
@@ -5371,7 +5462,7 @@
       <w:r>
         <w:br w:type="page"/>
       </w:r>
-      <w:bookmarkStart w:id="11" w:name="_Toc360793382"/>
+      <w:bookmarkStart w:id="10" w:name="_Toc360793382"/>
       <w:r>
         <w:rPr>
           <w:rFonts w:cs="Calibri"/>
@@ -5384,23 +5475,23 @@
         <w:tab/>
         <w:t>IMPACT</w:t>
       </w:r>
+      <w:bookmarkEnd w:id="10"/>
+    </w:p>
+    <w:p>
+      <w:pPr>
+        <w:pStyle w:val="Heading2"/>
+      </w:pPr>
+      <w:bookmarkStart w:id="11" w:name="_Toc360793383"/>
+      <w:r>
+        <w:t>4.1</w:t>
+      </w:r>
+      <w:r>
+        <w:tab/>
+      </w:r>
+      <w:r>
+        <w:t>Impacts and Benefits</w:t>
+      </w:r>
       <w:bookmarkEnd w:id="11"/>
-    </w:p>
-    <w:p>
-      <w:pPr>
-        <w:pStyle w:val="Heading2"/>
-      </w:pPr>
-      <w:bookmarkStart w:id="12" w:name="_Toc360793383"/>
-      <w:r>
-        <w:t>4.1</w:t>
-      </w:r>
-      <w:r>
-        <w:tab/>
-      </w:r>
-      <w:r>
-        <w:t>Impacts and Benefits</w:t>
-      </w:r>
-      <w:bookmarkEnd w:id="12"/>
     </w:p>
     <w:p>
       <w:pPr>
@@ -5531,7 +5622,7 @@
       <w:r>
         <w:br w:type="page"/>
       </w:r>
-      <w:bookmarkStart w:id="13" w:name="_Toc360793384"/>
+      <w:bookmarkStart w:id="12" w:name="_Toc360793384"/>
       <w:r>
         <w:rPr>
           <w:rFonts w:cs="Calibri"/>
@@ -5546,13 +5637,13 @@
       <w:r>
         <w:t>SUSTAINABILITY</w:t>
       </w:r>
-      <w:bookmarkEnd w:id="13"/>
+      <w:bookmarkEnd w:id="12"/>
     </w:p>
     <w:p>
       <w:pPr>
         <w:pStyle w:val="Heading2"/>
       </w:pPr>
-      <w:bookmarkStart w:id="14" w:name="_Toc360793385"/>
+      <w:bookmarkStart w:id="13" w:name="_Toc360793385"/>
       <w:r>
         <w:t>5.1</w:t>
       </w:r>
@@ -5560,7 +5651,7 @@
         <w:tab/>
         <w:t>Future Plans</w:t>
       </w:r>
-      <w:bookmarkEnd w:id="14"/>
+      <w:bookmarkEnd w:id="13"/>
     </w:p>
     <w:p>
       <w:pPr>
@@ -5638,7 +5729,7 @@
       <w:r>
         <w:t xml:space="preserve"> will the future plans be supported?</w:t>
       </w:r>
-      <w:bookmarkStart w:id="15" w:name="_Toc360793386"/>
+      <w:bookmarkStart w:id="14" w:name="_Toc360793386"/>
     </w:p>
     <w:p>
       <w:pPr>
@@ -5666,7 +5757,7 @@
         <w:tab/>
         <w:t>Project Risks and Issues</w:t>
       </w:r>
-      <w:bookmarkEnd w:id="15"/>
+      <w:bookmarkEnd w:id="14"/>
     </w:p>
     <w:p>
       <w:pPr>
@@ -5707,7 +5798,7 @@
       <w:r>
         <w:br w:type="page"/>
       </w:r>
-      <w:bookmarkStart w:id="16" w:name="_Toc360793387"/>
+      <w:bookmarkStart w:id="15" w:name="_Toc360793387"/>
       <w:r>
         <w:rPr>
           <w:rFonts w:cs="Calibri"/>
@@ -5722,13 +5813,13 @@
       <w:r>
         <w:t>LESSONS LEARNED</w:t>
       </w:r>
-      <w:bookmarkEnd w:id="16"/>
+      <w:bookmarkEnd w:id="15"/>
     </w:p>
     <w:p>
       <w:pPr>
         <w:pStyle w:val="Heading2"/>
       </w:pPr>
-      <w:bookmarkStart w:id="17" w:name="_Toc360793388"/>
+      <w:bookmarkStart w:id="16" w:name="_Toc360793388"/>
       <w:r>
         <w:t>6.1</w:t>
       </w:r>
@@ -5736,7 +5827,7 @@
         <w:tab/>
         <w:t>Lessons</w:t>
       </w:r>
-      <w:bookmarkEnd w:id="17"/>
+      <w:bookmarkEnd w:id="16"/>
     </w:p>
     <w:p>
       <w:pPr>
@@ -5936,7 +6027,7 @@
       <w:r>
         <w:br w:type="page"/>
       </w:r>
-      <w:bookmarkStart w:id="18" w:name="_Toc360793389"/>
+      <w:bookmarkStart w:id="17" w:name="_Toc360793389"/>
       <w:r>
         <w:rPr>
           <w:rFonts w:cs="Calibri"/>
@@ -5949,13 +6040,13 @@
         <w:tab/>
         <w:t>FINANCIAL</w:t>
       </w:r>
-      <w:bookmarkEnd w:id="18"/>
+      <w:bookmarkEnd w:id="17"/>
     </w:p>
     <w:p>
       <w:pPr>
         <w:pStyle w:val="Heading2"/>
       </w:pPr>
-      <w:bookmarkStart w:id="19" w:name="_Toc360793390"/>
+      <w:bookmarkStart w:id="18" w:name="_Toc360793390"/>
       <w:r>
         <w:t>7</w:t>
       </w:r>
@@ -5966,7 +6057,7 @@
         <w:tab/>
         <w:t>Statement of Income and Expenditure</w:t>
       </w:r>
-      <w:bookmarkEnd w:id="19"/>
+      <w:bookmarkEnd w:id="18"/>
     </w:p>
     <w:p>
       <w:pPr>
@@ -6091,7 +6182,7 @@
       <w:pPr>
         <w:pStyle w:val="Heading2"/>
       </w:pPr>
-      <w:bookmarkStart w:id="20" w:name="_Toc360793391"/>
+      <w:bookmarkStart w:id="19" w:name="_Toc360793391"/>
       <w:r>
         <w:t>7</w:t>
       </w:r>
@@ -6102,7 +6193,7 @@
         <w:tab/>
         <w:t>Asset Register</w:t>
       </w:r>
-      <w:bookmarkEnd w:id="20"/>
+      <w:bookmarkEnd w:id="19"/>
     </w:p>
     <w:p>
       <w:pPr>
@@ -6365,11 +6456,11 @@
       <w:r>
         <w:br w:type="page"/>
       </w:r>
-      <w:bookmarkStart w:id="21" w:name="_Toc360793392"/>
+      <w:bookmarkStart w:id="20" w:name="_Toc360793392"/>
       <w:r>
         <w:t>ANNEXURE 1</w:t>
       </w:r>
-      <w:bookmarkEnd w:id="21"/>
+      <w:bookmarkEnd w:id="20"/>
     </w:p>
     <w:p>
       <w:pPr>
@@ -6489,14 +6580,14 @@
       <w:r>
         <w:br w:type="page"/>
       </w:r>
-      <w:bookmarkStart w:id="22" w:name="_Toc360793393"/>
+      <w:bookmarkStart w:id="21" w:name="_Toc360793393"/>
       <w:r>
         <w:t xml:space="preserve">ANNEXURE </w:t>
       </w:r>
       <w:r>
         <w:t>2</w:t>
       </w:r>
-      <w:bookmarkEnd w:id="22"/>
+      <w:bookmarkEnd w:id="21"/>
     </w:p>
     <w:p>
       <w:pPr>
@@ -6784,14 +6875,14 @@
       <w:r>
         <w:br w:type="page"/>
       </w:r>
-      <w:bookmarkStart w:id="23" w:name="_Toc360793394"/>
+      <w:bookmarkStart w:id="22" w:name="_Toc360793394"/>
       <w:r>
         <w:t xml:space="preserve">ANNEXURE </w:t>
       </w:r>
       <w:r>
         <w:t>3</w:t>
       </w:r>
-      <w:bookmarkEnd w:id="23"/>
+      <w:bookmarkEnd w:id="22"/>
       <w:r>
         <w:t xml:space="preserve">   </w:t>
       </w:r>
@@ -6950,6 +7041,158 @@
           </wp:inline>
         </w:drawing>
       </w:r>
+    </w:p>
+    <w:p>
+      <w:pPr>
+        <w:pStyle w:val="NoSpacing"/>
+        <w:spacing w:before="120"/>
+      </w:pPr>
+      <w:r>
+        <w:t xml:space="preserve">All assets listed above are available at our open-source repository location (which has since moved from </w:t>
+      </w:r>
+      <w:proofErr w:type="spellStart"/>
+      <w:r>
+        <w:t>Atlassian</w:t>
+      </w:r>
+      <w:proofErr w:type="spellEnd"/>
+      <w:r>
+        <w:t xml:space="preserve"> to </w:t>
+      </w:r>
+      <w:proofErr w:type="spellStart"/>
+      <w:r>
+        <w:t>google</w:t>
+      </w:r>
+      <w:proofErr w:type="spellEnd"/>
+      <w:r>
+        <w:t xml:space="preserve">-code hosting).  The </w:t>
+      </w:r>
+      <w:proofErr w:type="spellStart"/>
+      <w:proofErr w:type="gramStart"/>
+      <w:r>
+        <w:t>url</w:t>
+      </w:r>
+      <w:proofErr w:type="spellEnd"/>
+      <w:proofErr w:type="gramEnd"/>
+      <w:r>
+        <w:t xml:space="preserve"> is </w:t>
+      </w:r>
+      <w:r>
+        <w:t>https://code.google.com/p/ark-informatics/</w:t>
+      </w:r>
+      <w:r>
+        <w:t xml:space="preserve">  </w:t>
+      </w:r>
+    </w:p>
+    <w:p>
+      <w:pPr>
+        <w:pStyle w:val="NoSpacing"/>
+        <w:spacing w:before="120"/>
+      </w:pPr>
+      <w:r>
+        <w:t>Given space limitations please asset that UWA in the above graph refers to the certification below which states</w:t>
+      </w:r>
+      <w:proofErr w:type="gramStart"/>
+      <w:r>
+        <w:t>;</w:t>
+      </w:r>
+      <w:proofErr w:type="gramEnd"/>
+    </w:p>
+    <w:p>
+      <w:pPr>
+        <w:pStyle w:val="NoSpacing"/>
+        <w:spacing w:before="120"/>
+      </w:pPr>
+      <w:r>
+        <w:t xml:space="preserve">I </w:t>
+      </w:r>
+      <w:r>
+        <w:t>hereby</w:t>
+      </w:r>
+      <w:r>
+        <w:t xml:space="preserve"> certify that</w:t>
+      </w:r>
+      <w:proofErr w:type="gramStart"/>
+      <w:r>
+        <w:t>;</w:t>
+      </w:r>
+      <w:proofErr w:type="gramEnd"/>
+    </w:p>
+    <w:p>
+      <w:pPr>
+        <w:numPr>
+          <w:ilvl w:val="0"/>
+          <w:numId w:val="10"/>
+        </w:numPr>
+        <w:spacing w:after="0" w:line="240" w:lineRule="auto"/>
+      </w:pPr>
+      <w:r>
+        <w:t xml:space="preserve">All assets were acquired and created as part of the Nectar Project and in accordance with the Terms and Conditions between Nectar and The University of Western Australia RT029 Cloud-based </w:t>
+      </w:r>
+      <w:bookmarkStart w:id="23" w:name="_GoBack"/>
+      <w:bookmarkEnd w:id="23"/>
+      <w:r>
+        <w:t>Bioinformatics Tools</w:t>
+      </w:r>
+    </w:p>
+    <w:p>
+      <w:pPr>
+        <w:spacing w:after="0" w:line="240" w:lineRule="auto"/>
+        <w:ind w:left="720"/>
+      </w:pPr>
+    </w:p>
+    <w:p>
+      <w:pPr>
+        <w:numPr>
+          <w:ilvl w:val="0"/>
+          <w:numId w:val="10"/>
+        </w:numPr>
+        <w:spacing w:after="0" w:line="240" w:lineRule="auto"/>
+      </w:pPr>
+      <w:r>
+        <w:t>Assets above are described in compliance with Section 4.2 of the Terms and Conditions – Specific Provisions regarding Location, Ownership and Value.</w:t>
+      </w:r>
+    </w:p>
+    <w:p>
+      <w:pPr>
+        <w:pStyle w:val="NoSpacing"/>
+        <w:spacing w:before="120"/>
+      </w:pPr>
+    </w:p>
+    <w:p>
+      <w:pPr>
+        <w:pStyle w:val="NoSpacing"/>
+        <w:spacing w:before="120"/>
+      </w:pPr>
+      <w:r>
+        <w:t>Travis Endersby, Project Manager</w:t>
+      </w:r>
+    </w:p>
+    <w:p>
+      <w:pPr>
+        <w:pStyle w:val="NoSpacing"/>
+        <w:spacing w:before="120"/>
+      </w:pPr>
+    </w:p>
+    <w:p>
+      <w:pPr>
+        <w:pStyle w:val="NoSpacing"/>
+        <w:spacing w:before="120"/>
+      </w:pPr>
+      <w:r>
+        <w:t>Eric Moses, Project Sponsor</w:t>
+      </w:r>
+    </w:p>
+    <w:p>
+      <w:pPr>
+        <w:pStyle w:val="NoSpacing"/>
+        <w:spacing w:before="120"/>
+      </w:pPr>
+    </w:p>
+    <w:p>
+      <w:pPr>
+        <w:pStyle w:val="NoSpacing"/>
+        <w:spacing w:before="120"/>
+      </w:pPr>
     </w:p>
     <w:sectPr>
       <w:pgSz w:w="11906" w:h="16838"/>
@@ -7064,7 +7307,7 @@
         <w:sz w:val="20"/>
         <w:szCs w:val="20"/>
       </w:rPr>
-      <w:t>8</w:t>
+      <w:t>11</w:t>
     </w:r>
     <w:r>
       <w:rPr>
@@ -7150,7 +7393,7 @@
   <w:abstractNum w:abstractNumId="0">
     <w:nsid w:val="FFFFFF1D"/>
     <w:multiLevelType w:val="multilevel"/>
-    <w:tmpl w:val="C53C4698"/>
+    <w:tmpl w:val="27344D58"/>
     <w:lvl w:ilvl="0">
       <w:start w:val="1"/>
       <w:numFmt w:val="bullet"/>
@@ -7995,6 +8238,95 @@
       <w:rPr>
         <w:rFonts w:ascii="Wingdings" w:hAnsi="Wingdings" w:hint="default"/>
       </w:rPr>
+    </w:lvl>
+  </w:abstractNum>
+  <w:abstractNum w:abstractNumId="8">
+    <w:nsid w:val="69F068F4"/>
+    <w:multiLevelType w:val="hybridMultilevel"/>
+    <w:tmpl w:val="A688395E"/>
+    <w:lvl w:ilvl="0" w:tplc="2C4E2A36">
+      <w:start w:val="1"/>
+      <w:numFmt w:val="lowerLetter"/>
+      <w:lvlText w:val="%1)"/>
+      <w:lvlJc w:val="left"/>
+      <w:pPr>
+        <w:ind w:left="720" w:hanging="360"/>
+      </w:pPr>
+      <w:rPr>
+        <w:rFonts w:ascii="Calibri" w:eastAsia="Calibri" w:hAnsi="Calibri" w:cs="Calibri"/>
+      </w:rPr>
+    </w:lvl>
+    <w:lvl w:ilvl="1" w:tplc="0C090019">
+      <w:start w:val="1"/>
+      <w:numFmt w:val="lowerLetter"/>
+      <w:lvlText w:val="%2."/>
+      <w:lvlJc w:val="left"/>
+      <w:pPr>
+        <w:ind w:left="1440" w:hanging="360"/>
+      </w:pPr>
+    </w:lvl>
+    <w:lvl w:ilvl="2" w:tplc="0C09001B">
+      <w:start w:val="1"/>
+      <w:numFmt w:val="lowerRoman"/>
+      <w:lvlText w:val="%3."/>
+      <w:lvlJc w:val="right"/>
+      <w:pPr>
+        <w:ind w:left="2160" w:hanging="180"/>
+      </w:pPr>
+    </w:lvl>
+    <w:lvl w:ilvl="3" w:tplc="0C09000F">
+      <w:start w:val="1"/>
+      <w:numFmt w:val="decimal"/>
+      <w:lvlText w:val="%4."/>
+      <w:lvlJc w:val="left"/>
+      <w:pPr>
+        <w:ind w:left="2880" w:hanging="360"/>
+      </w:pPr>
+    </w:lvl>
+    <w:lvl w:ilvl="4" w:tplc="0C090019">
+      <w:start w:val="1"/>
+      <w:numFmt w:val="lowerLetter"/>
+      <w:lvlText w:val="%5."/>
+      <w:lvlJc w:val="left"/>
+      <w:pPr>
+        <w:ind w:left="3600" w:hanging="360"/>
+      </w:pPr>
+    </w:lvl>
+    <w:lvl w:ilvl="5" w:tplc="0C09001B">
+      <w:start w:val="1"/>
+      <w:numFmt w:val="lowerRoman"/>
+      <w:lvlText w:val="%6."/>
+      <w:lvlJc w:val="right"/>
+      <w:pPr>
+        <w:ind w:left="4320" w:hanging="180"/>
+      </w:pPr>
+    </w:lvl>
+    <w:lvl w:ilvl="6" w:tplc="0C09000F">
+      <w:start w:val="1"/>
+      <w:numFmt w:val="decimal"/>
+      <w:lvlText w:val="%7."/>
+      <w:lvlJc w:val="left"/>
+      <w:pPr>
+        <w:ind w:left="5040" w:hanging="360"/>
+      </w:pPr>
+    </w:lvl>
+    <w:lvl w:ilvl="7" w:tplc="0C090019">
+      <w:start w:val="1"/>
+      <w:numFmt w:val="lowerLetter"/>
+      <w:lvlText w:val="%8."/>
+      <w:lvlJc w:val="left"/>
+      <w:pPr>
+        <w:ind w:left="5760" w:hanging="360"/>
+      </w:pPr>
+    </w:lvl>
+    <w:lvl w:ilvl="8" w:tplc="0C09001B">
+      <w:start w:val="1"/>
+      <w:numFmt w:val="lowerRoman"/>
+      <w:lvlText w:val="%9."/>
+      <w:lvlJc w:val="right"/>
+      <w:pPr>
+        <w:ind w:left="6480" w:hanging="180"/>
+      </w:pPr>
     </w:lvl>
   </w:abstractNum>
   <w:num w:numId="1">
@@ -8047,6 +8379,12 @@
   </w:num>
   <w:num w:numId="8">
     <w:abstractNumId w:val="7"/>
+  </w:num>
+  <w:num w:numId="9">
+    <w:abstractNumId w:val="4"/>
+  </w:num>
+  <w:num w:numId="10">
+    <w:abstractNumId w:val="8"/>
   </w:num>
 </w:numbering>
 </file>
@@ -9440,7 +9778,7 @@
 </file>
 
 <file path=customXml/itemProps1.xml><?xml version="1.0" encoding="utf-8"?>
-<ds:datastoreItem xmlns:ds="http://schemas.openxmlformats.org/officeDocument/2006/customXml" ds:itemID="{9C157D16-7F2E-8C46-B468-6C400A03ACE1}">
+<ds:datastoreItem xmlns:ds="http://schemas.openxmlformats.org/officeDocument/2006/customXml" ds:itemID="{DEB8B743-484B-DF42-A54F-EACE4ADEAB68}">
   <ds:schemaRefs>
     <ds:schemaRef ds:uri="http://schemas.openxmlformats.org/officeDocument/2006/bibliography"/>
   </ds:schemaRefs>

</xml_diff>

<commit_message>
commit before I lose more work
git-svn-id: svn://localhost/ARK/trunk@8680 35ee9b83-dd2c-47f4-99a2-c706670c48ce
</commit_message>
<xml_diff>
--- a/usefulTools/TestFilesAndDocuments/steering committee/NeCTAR/NeCTAR Reporting/NeCTAR Program Closing Document.docx
+++ b/usefulTools/TestFilesAndDocuments/steering committee/NeCTAR/NeCTAR Reporting/NeCTAR Program Closing Document.docx
@@ -1473,7 +1473,7 @@
             <w:noProof/>
             <w:webHidden/>
           </w:rPr>
-          <w:t>5</w:t>
+          <w:t>6</w:t>
         </w:r>
         <w:r>
           <w:rPr>
@@ -1559,7 +1559,7 @@
             <w:noProof/>
             <w:webHidden/>
           </w:rPr>
-          <w:t>5</w:t>
+          <w:t>6</w:t>
         </w:r>
         <w:r>
           <w:rPr>
@@ -1645,7 +1645,7 @@
             <w:noProof/>
             <w:webHidden/>
           </w:rPr>
-          <w:t>5</w:t>
+          <w:t>6</w:t>
         </w:r>
         <w:r>
           <w:rPr>
@@ -1732,7 +1732,7 @@
             <w:noProof/>
             <w:webHidden/>
           </w:rPr>
-          <w:t>6</w:t>
+          <w:t>8</w:t>
         </w:r>
         <w:r>
           <w:rPr>
@@ -1818,7 +1818,7 @@
             <w:noProof/>
             <w:webHidden/>
           </w:rPr>
-          <w:t>6</w:t>
+          <w:t>8</w:t>
         </w:r>
         <w:r>
           <w:rPr>
@@ -1904,7 +1904,7 @@
             <w:noProof/>
             <w:webHidden/>
           </w:rPr>
-          <w:t>6</w:t>
+          <w:t>8</w:t>
         </w:r>
         <w:r>
           <w:rPr>
@@ -1990,7 +1990,7 @@
             <w:noProof/>
             <w:webHidden/>
           </w:rPr>
-          <w:t>6</w:t>
+          <w:t>8</w:t>
         </w:r>
         <w:r>
           <w:rPr>
@@ -2077,7 +2077,7 @@
             <w:noProof/>
             <w:webHidden/>
           </w:rPr>
-          <w:t>7</w:t>
+          <w:t>10</w:t>
         </w:r>
         <w:r>
           <w:rPr>
@@ -2163,7 +2163,7 @@
             <w:noProof/>
             <w:webHidden/>
           </w:rPr>
-          <w:t>7</w:t>
+          <w:t>10</w:t>
         </w:r>
         <w:r>
           <w:rPr>
@@ -2250,7 +2250,7 @@
             <w:noProof/>
             <w:webHidden/>
           </w:rPr>
-          <w:t>8</w:t>
+          <w:t>11</w:t>
         </w:r>
         <w:r>
           <w:rPr>
@@ -2336,7 +2336,7 @@
             <w:noProof/>
             <w:webHidden/>
           </w:rPr>
-          <w:t>8</w:t>
+          <w:t>11</w:t>
         </w:r>
         <w:r>
           <w:rPr>
@@ -2422,7 +2422,7 @@
             <w:noProof/>
             <w:webHidden/>
           </w:rPr>
-          <w:t>8</w:t>
+          <w:t>11</w:t>
         </w:r>
         <w:r>
           <w:rPr>
@@ -2509,7 +2509,7 @@
             <w:noProof/>
             <w:webHidden/>
           </w:rPr>
-          <w:t>9</w:t>
+          <w:t>12</w:t>
         </w:r>
         <w:r>
           <w:rPr>
@@ -2595,7 +2595,7 @@
             <w:noProof/>
             <w:webHidden/>
           </w:rPr>
-          <w:t>9</w:t>
+          <w:t>12</w:t>
         </w:r>
         <w:r>
           <w:rPr>
@@ -2682,7 +2682,7 @@
             <w:noProof/>
             <w:webHidden/>
           </w:rPr>
-          <w:t>10</w:t>
+          <w:t>13</w:t>
         </w:r>
         <w:r>
           <w:rPr>
@@ -2768,7 +2768,7 @@
             <w:noProof/>
             <w:webHidden/>
           </w:rPr>
-          <w:t>10</w:t>
+          <w:t>13</w:t>
         </w:r>
         <w:r>
           <w:rPr>
@@ -2854,7 +2854,7 @@
             <w:noProof/>
             <w:webHidden/>
           </w:rPr>
-          <w:t>10</w:t>
+          <w:t>13</w:t>
         </w:r>
         <w:r>
           <w:rPr>
@@ -2924,7 +2924,7 @@
             <w:noProof/>
             <w:webHidden/>
           </w:rPr>
-          <w:t>11</w:t>
+          <w:t>14</w:t>
         </w:r>
         <w:r>
           <w:rPr>
@@ -2994,7 +2994,7 @@
             <w:noProof/>
             <w:webHidden/>
           </w:rPr>
-          <w:t>12</w:t>
+          <w:t>15</w:t>
         </w:r>
         <w:r>
           <w:rPr>
@@ -3064,7 +3064,7 @@
             <w:noProof/>
             <w:webHidden/>
           </w:rPr>
-          <w:t>13</w:t>
+          <w:t>17</w:t>
         </w:r>
         <w:r>
           <w:rPr>
@@ -5596,6 +5596,98 @@
         </w:tabs>
       </w:pPr>
       <w:r>
+        <w:t>Official cancer council page;</w:t>
+      </w:r>
+    </w:p>
+    <w:p>
+      <w:pPr>
+        <w:pStyle w:val="NoSpacing"/>
+        <w:tabs>
+          <w:tab w:val="left" w:pos="1965"/>
+        </w:tabs>
+      </w:pPr>
+      <w:hyperlink r:id="rId10" w:history="1">
+        <w:r>
+          <w:rPr>
+            <w:rStyle w:val="Hyperlink"/>
+          </w:rPr>
+          <w:t>https://www.cancerwa.asn.au/research/successfulresearchfunding/researchprojectsandinitiatives/</w:t>
+        </w:r>
+      </w:hyperlink>
+    </w:p>
+    <w:p>
+      <w:pPr>
+        <w:pStyle w:val="NoSpacing"/>
+        <w:tabs>
+          <w:tab w:val="left" w:pos="1965"/>
+        </w:tabs>
+      </w:pPr>
+    </w:p>
+    <w:p>
+      <w:pPr>
+        <w:pStyle w:val="NoSpacing"/>
+        <w:tabs>
+          <w:tab w:val="left" w:pos="1965"/>
+        </w:tabs>
+      </w:pPr>
+      <w:r>
+        <w:t>UWA Press release;</w:t>
+      </w:r>
+    </w:p>
+    <w:p>
+      <w:pPr>
+        <w:pStyle w:val="NoSpacing"/>
+        <w:tabs>
+          <w:tab w:val="left" w:pos="1965"/>
+        </w:tabs>
+      </w:pPr>
+      <w:r>
+        <w:t>http://www.news.uwa.edu.au/201405166682/cancer-council-wa/cancer-council-wa-capacity-building-and-collaboration-grant-12-m-awar</w:t>
+      </w:r>
+    </w:p>
+    <w:p>
+      <w:pPr>
+        <w:pStyle w:val="NoSpacing"/>
+        <w:tabs>
+          <w:tab w:val="left" w:pos="1965"/>
+        </w:tabs>
+      </w:pPr>
+    </w:p>
+    <w:p>
+      <w:pPr>
+        <w:pStyle w:val="NoSpacing"/>
+        <w:tabs>
+          <w:tab w:val="left" w:pos="1965"/>
+        </w:tabs>
+      </w:pPr>
+      <w:r>
+        <w:t xml:space="preserve">We would happily work together with Nectar on a more coordinated, targeted, </w:t>
+      </w:r>
+      <w:proofErr w:type="spellStart"/>
+      <w:r>
+        <w:t>NeCTAR</w:t>
+      </w:r>
+      <w:proofErr w:type="spellEnd"/>
+      <w:r>
+        <w:t>/Ark-centric press release based on this and other successes as they are achieved.</w:t>
+      </w:r>
+    </w:p>
+    <w:p>
+      <w:pPr>
+        <w:pStyle w:val="NoSpacing"/>
+        <w:tabs>
+          <w:tab w:val="left" w:pos="1965"/>
+        </w:tabs>
+      </w:pPr>
+    </w:p>
+    <w:p>
+      <w:pPr>
+        <w:pStyle w:val="NoSpacing"/>
+        <w:tabs>
+          <w:tab w:val="left" w:pos="1965"/>
+        </w:tabs>
+      </w:pPr>
+      <w:r>
         <w:t xml:space="preserve">This software is also the part of many current grant applications from MEGA/University of Melbourne and </w:t>
       </w:r>
       <w:proofErr w:type="spellStart"/>
@@ -5608,6 +5700,17 @@
       <w:proofErr w:type="spellEnd"/>
       <w:r>
         <w:t>/UWA and the software is being used by groups throughout the world that are seeking an open source solution to their research data storage needs.  There will certainly be a flow on affect from this project.</w:t>
+      </w:r>
+      <w:r>
+        <w:t xml:space="preserve">  University of Melbourne have also agreed to fund </w:t>
+      </w:r>
+      <w:proofErr w:type="spellStart"/>
+      <w:r>
+        <w:t>GOHaD</w:t>
+      </w:r>
+      <w:proofErr w:type="spellEnd"/>
+      <w:r>
+        <w:t xml:space="preserve"> developers to further the work of this project and assist in setting up instances for international collaborators.</w:t>
       </w:r>
     </w:p>
     <w:p>
@@ -5750,6 +5853,8 @@
       <w:pPr>
         <w:pStyle w:val="Heading2"/>
       </w:pPr>
+      <w:bookmarkStart w:id="15" w:name="_GoBack"/>
+      <w:bookmarkEnd w:id="15"/>
       <w:r>
         <w:t>5.2</w:t>
       </w:r>
@@ -5798,7 +5903,7 @@
       <w:r>
         <w:br w:type="page"/>
       </w:r>
-      <w:bookmarkStart w:id="15" w:name="_Toc360793387"/>
+      <w:bookmarkStart w:id="16" w:name="_Toc360793387"/>
       <w:r>
         <w:rPr>
           <w:rFonts w:cs="Calibri"/>
@@ -5813,13 +5918,13 @@
       <w:r>
         <w:t>LESSONS LEARNED</w:t>
       </w:r>
-      <w:bookmarkEnd w:id="15"/>
+      <w:bookmarkEnd w:id="16"/>
     </w:p>
     <w:p>
       <w:pPr>
         <w:pStyle w:val="Heading2"/>
       </w:pPr>
-      <w:bookmarkStart w:id="16" w:name="_Toc360793388"/>
+      <w:bookmarkStart w:id="17" w:name="_Toc360793388"/>
       <w:r>
         <w:t>6.1</w:t>
       </w:r>
@@ -5827,7 +5932,7 @@
         <w:tab/>
         <w:t>Lessons</w:t>
       </w:r>
-      <w:bookmarkEnd w:id="16"/>
+      <w:bookmarkEnd w:id="17"/>
     </w:p>
     <w:p>
       <w:pPr>
@@ -6027,7 +6132,7 @@
       <w:r>
         <w:br w:type="page"/>
       </w:r>
-      <w:bookmarkStart w:id="17" w:name="_Toc360793389"/>
+      <w:bookmarkStart w:id="18" w:name="_Toc360793389"/>
       <w:r>
         <w:rPr>
           <w:rFonts w:cs="Calibri"/>
@@ -6040,13 +6145,13 @@
         <w:tab/>
         <w:t>FINANCIAL</w:t>
       </w:r>
-      <w:bookmarkEnd w:id="17"/>
+      <w:bookmarkEnd w:id="18"/>
     </w:p>
     <w:p>
       <w:pPr>
         <w:pStyle w:val="Heading2"/>
       </w:pPr>
-      <w:bookmarkStart w:id="18" w:name="_Toc360793390"/>
+      <w:bookmarkStart w:id="19" w:name="_Toc360793390"/>
       <w:r>
         <w:t>7</w:t>
       </w:r>
@@ -6057,7 +6162,7 @@
         <w:tab/>
         <w:t>Statement of Income and Expenditure</w:t>
       </w:r>
-      <w:bookmarkEnd w:id="18"/>
+      <w:bookmarkEnd w:id="19"/>
     </w:p>
     <w:p>
       <w:pPr>
@@ -6182,7 +6287,7 @@
       <w:pPr>
         <w:pStyle w:val="Heading2"/>
       </w:pPr>
-      <w:bookmarkStart w:id="19" w:name="_Toc360793391"/>
+      <w:bookmarkStart w:id="20" w:name="_Toc360793391"/>
       <w:r>
         <w:t>7</w:t>
       </w:r>
@@ -6193,7 +6298,7 @@
         <w:tab/>
         <w:t>Asset Register</w:t>
       </w:r>
-      <w:bookmarkEnd w:id="19"/>
+      <w:bookmarkEnd w:id="20"/>
     </w:p>
     <w:p>
       <w:pPr>
@@ -6456,11 +6561,11 @@
       <w:r>
         <w:br w:type="page"/>
       </w:r>
-      <w:bookmarkStart w:id="20" w:name="_Toc360793392"/>
+      <w:bookmarkStart w:id="21" w:name="_Toc360793392"/>
       <w:r>
         <w:t>ANNEXURE 1</w:t>
       </w:r>
-      <w:bookmarkEnd w:id="20"/>
+      <w:bookmarkEnd w:id="21"/>
     </w:p>
     <w:p>
       <w:pPr>
@@ -6534,7 +6639,7 @@
                     </pic:cNvPicPr>
                   </pic:nvPicPr>
                   <pic:blipFill>
-                    <a:blip r:embed="rId10">
+                    <a:blip r:embed="rId11">
                       <a:extLst>
                         <a:ext uri="{28A0092B-C50C-407E-A947-70E740481C1C}">
                           <a14:useLocalDpi xmlns:a14="http://schemas.microsoft.com/office/drawing/2010/main" val="0"/>
@@ -6580,14 +6685,14 @@
       <w:r>
         <w:br w:type="page"/>
       </w:r>
-      <w:bookmarkStart w:id="21" w:name="_Toc360793393"/>
+      <w:bookmarkStart w:id="22" w:name="_Toc360793393"/>
       <w:r>
         <w:t xml:space="preserve">ANNEXURE </w:t>
       </w:r>
       <w:r>
         <w:t>2</w:t>
       </w:r>
-      <w:bookmarkEnd w:id="21"/>
+      <w:bookmarkEnd w:id="22"/>
     </w:p>
     <w:p>
       <w:pPr>
@@ -6823,7 +6928,7 @@
       <w:r>
         <w:t xml:space="preserve">The project, initially funded by the Federal Government through the </w:t>
       </w:r>
-      <w:hyperlink r:id="rId11" w:history="1">
+      <w:hyperlink r:id="rId12" w:history="1">
         <w:r>
           <w:t>National Health and Medical Research Council of Australia (NHMRC)</w:t>
         </w:r>
@@ -6841,7 +6946,7 @@
       <w:r>
         <w:t xml:space="preserve">It is also be an important tool for current and future large population-based studies in WA, such as the existing Western Australian Family Study of Schizophrenia and the </w:t>
       </w:r>
-      <w:hyperlink r:id="rId12" w:history="1">
+      <w:hyperlink r:id="rId13" w:history="1">
         <w:r>
           <w:t>Inherited Retinal Disease Study</w:t>
         </w:r>
@@ -6849,7 +6954,7 @@
       <w:r>
         <w:t xml:space="preserve">. Click </w:t>
       </w:r>
-      <w:hyperlink r:id="rId13" w:history="1">
+      <w:hyperlink r:id="rId14" w:history="1">
         <w:r>
           <w:t>here</w:t>
         </w:r>
@@ -6875,14 +6980,14 @@
       <w:r>
         <w:br w:type="page"/>
       </w:r>
-      <w:bookmarkStart w:id="22" w:name="_Toc360793394"/>
+      <w:bookmarkStart w:id="23" w:name="_Toc360793394"/>
       <w:r>
         <w:t xml:space="preserve">ANNEXURE </w:t>
       </w:r>
       <w:r>
         <w:t>3</w:t>
       </w:r>
-      <w:bookmarkEnd w:id="22"/>
+      <w:bookmarkEnd w:id="23"/>
       <w:r>
         <w:t xml:space="preserve">   </w:t>
       </w:r>
@@ -6922,7 +7027,7 @@
                     </pic:cNvPicPr>
                   </pic:nvPicPr>
                   <pic:blipFill>
-                    <a:blip r:embed="rId14">
+                    <a:blip r:embed="rId15">
                       <a:extLst>
                         <a:ext uri="{28A0092B-C50C-407E-A947-70E740481C1C}">
                           <a14:useLocalDpi xmlns:a14="http://schemas.microsoft.com/office/drawing/2010/main" val="0"/>
@@ -7010,7 +7115,7 @@
                     </pic:cNvPicPr>
                   </pic:nvPicPr>
                   <pic:blipFill>
-                    <a:blip r:embed="rId15">
+                    <a:blip r:embed="rId16">
                       <a:extLst>
                         <a:ext uri="{28A0092B-C50C-407E-A947-70E740481C1C}">
                           <a14:useLocalDpi xmlns:a14="http://schemas.microsoft.com/office/drawing/2010/main" val="0"/>
@@ -7126,12 +7231,7 @@
         <w:spacing w:after="0" w:line="240" w:lineRule="auto"/>
       </w:pPr>
       <w:r>
-        <w:t xml:space="preserve">All assets were acquired and created as part of the Nectar Project and in accordance with the Terms and Conditions between Nectar and The University of Western Australia RT029 Cloud-based </w:t>
-      </w:r>
-      <w:bookmarkStart w:id="23" w:name="_GoBack"/>
-      <w:bookmarkEnd w:id="23"/>
-      <w:r>
-        <w:t>Bioinformatics Tools</w:t>
+        <w:t>All assets were acquired and created as part of the Nectar Project and in accordance with the Terms and Conditions between Nectar and The University of Western Australia RT029 Cloud-based Bioinformatics Tools</w:t>
       </w:r>
     </w:p>
     <w:p>
@@ -9778,7 +9878,7 @@
 </file>
 
 <file path=customXml/itemProps1.xml><?xml version="1.0" encoding="utf-8"?>
-<ds:datastoreItem xmlns:ds="http://schemas.openxmlformats.org/officeDocument/2006/customXml" ds:itemID="{DEB8B743-484B-DF42-A54F-EACE4ADEAB68}">
+<ds:datastoreItem xmlns:ds="http://schemas.openxmlformats.org/officeDocument/2006/customXml" ds:itemID="{F56AB9AD-BCB9-834D-A5CC-7213249545DD}">
   <ds:schemaRefs>
     <ds:schemaRef ds:uri="http://schemas.openxmlformats.org/officeDocument/2006/bibliography"/>
   </ds:schemaRefs>

</xml_diff>

<commit_message>
another commit of closing document before reshipping to nectar
git-svn-id: https://ark-informatics.googlecode.com/svn/ARK/trunk@8737 2beaffb7-5388-1629-0768-26d37724f1fc
</commit_message>
<xml_diff>
--- a/usefulTools/TestFilesAndDocuments/steering committee/NeCTAR/NeCTAR Reporting/NeCTAR Program Closing Document.docx
+++ b/usefulTools/TestFilesAndDocuments/steering committee/NeCTAR/NeCTAR Reporting/NeCTAR Program Closing Document.docx
@@ -3752,21 +3752,6 @@
     </w:p>
     <w:p>
       <w:pPr>
-        <w:widowControl w:val="0"/>
-        <w:autoSpaceDE w:val="0"/>
-        <w:autoSpaceDN w:val="0"/>
-        <w:adjustRightInd w:val="0"/>
-        <w:spacing w:after="240" w:line="240" w:lineRule="auto"/>
-        <w:rPr>
-          <w:rFonts w:ascii="Times" w:hAnsi="Times" w:cs="Times"/>
-          <w:sz w:val="24"/>
-          <w:szCs w:val="24"/>
-          <w:lang w:val="en-US"/>
-        </w:rPr>
-      </w:pPr>
-    </w:p>
-    <w:p>
-      <w:pPr>
         <w:rPr>
           <w:sz w:val="24"/>
           <w:szCs w:val="24"/>
@@ -3876,14 +3861,14 @@
       <w:pPr>
         <w:widowControl w:val="0"/>
         <w:tabs>
+          <w:tab w:val="left" w:pos="90"/>
           <w:tab w:val="left" w:pos="220"/>
-          <w:tab w:val="left" w:pos="720"/>
         </w:tabs>
         <w:autoSpaceDE w:val="0"/>
         <w:autoSpaceDN w:val="0"/>
         <w:adjustRightInd w:val="0"/>
         <w:spacing w:after="240" w:line="240" w:lineRule="auto"/>
-        <w:ind w:left="720"/>
+        <w:ind w:left="720" w:hanging="630"/>
         <w:rPr>
           <w:rFonts w:ascii="Times" w:hAnsi="Times" w:cs="Times"/>
           <w:sz w:val="24"/>
@@ -4222,7 +4207,13 @@
         <w:t xml:space="preserve"> the decision was made to store </w:t>
       </w:r>
       <w:r>
-        <w:t xml:space="preserve">meta information on the genetic data (and meta data resultant transformations) in The Ark’s relational database while the actual genetic information and resultant transformations  (together being 200+ GB per sample) will remain stored in a file system.  </w:t>
+        <w:t xml:space="preserve">meta information on the genetic data (and meta data </w:t>
+      </w:r>
+      <w:r>
+        <w:t xml:space="preserve">of the </w:t>
+      </w:r>
+      <w:r>
+        <w:t xml:space="preserve">resultant transformations) in The Ark’s relational database while the actual genetic information and resultant transformations  (together being 200+ GB per sample) will remain stored in a file system.  </w:t>
       </w:r>
     </w:p>
     <w:p>
@@ -4748,6 +4739,17 @@
       <w:r>
         <w:t>This collaboration had not existed prior to the beginning of this project.  However, as an update, this collaboration has continued after the project and has spawned an expansion of this project plus a new relationship with the MEGA group on a successful Cancer Council Grant.</w:t>
       </w:r>
+      <w:r>
+        <w:t xml:space="preserve">  Further to this, the MEGA team is utilizing the UWA team on work for Seoul National University (SNU) </w:t>
+      </w:r>
+      <w:proofErr w:type="gramStart"/>
+      <w:r>
+        <w:t>project which</w:t>
+      </w:r>
+      <w:proofErr w:type="gramEnd"/>
+      <w:r>
+        <w:t xml:space="preserve"> will utilize The Ark open source software to maintain/access Korean studies.</w:t>
+      </w:r>
     </w:p>
     <w:p>
       <w:pPr>
@@ -4818,6 +4820,12 @@
       <w:r>
         <w:t xml:space="preserve"> most significant part of that relationship during my presence was the outstanding advice given by COSA Board member and Steering Committee member, Professor David Goldstein throughout the project on how the project could have the greatest clinical relevance.  I have not been able to establish that there was any previous collaboration that existed before the Project cam into being.</w:t>
       </w:r>
+    </w:p>
+    <w:p>
+      <w:pPr>
+        <w:pStyle w:val="NoSpacing"/>
+        <w:spacing w:before="120"/>
+      </w:pPr>
     </w:p>
     <w:p>
       <w:pPr>
@@ -5125,16 +5133,28 @@
         <w:t xml:space="preserve">  </w:t>
       </w:r>
       <w:r>
-        <w:t xml:space="preserve"> Original document merging the </w:t>
-      </w:r>
-      <w:r>
-        <w:t xml:space="preserve">9 reports and all tables and graphs are available in the submitted Excel document as well.  So there </w:t>
+        <w:t xml:space="preserve"> </w:t>
+      </w:r>
+      <w:r>
+        <w:t>The o</w:t>
+      </w:r>
+      <w:r>
+        <w:t xml:space="preserve">riginal document merging the </w:t>
+      </w:r>
+      <w:r>
+        <w:t xml:space="preserve">9 reports and all tables and graphs are available in the submitted Excel document </w:t>
+      </w:r>
+      <w:r>
+        <w:t xml:space="preserve">attached – if you require a hard copy of all </w:t>
       </w:r>
       <w:proofErr w:type="gramStart"/>
       <w:r>
-        <w:t>is</w:t>
+        <w:t>graph</w:t>
       </w:r>
       <w:proofErr w:type="gramEnd"/>
+      <w:r>
+        <w:t>, please ask.  So there are</w:t>
+      </w:r>
       <w:r>
         <w:t xml:space="preserve"> now 4 additional tables and further additional graphs which illustrate the increased uptake.  (In addition to the “Measures” tabs from the 9 original reports – all in the one excel document).</w:t>
       </w:r>
@@ -5853,8 +5873,6 @@
       <w:pPr>
         <w:pStyle w:val="Heading2"/>
       </w:pPr>
-      <w:bookmarkStart w:id="15" w:name="_GoBack"/>
-      <w:bookmarkEnd w:id="15"/>
       <w:r>
         <w:t>5.2</w:t>
       </w:r>
@@ -5903,7 +5921,7 @@
       <w:r>
         <w:br w:type="page"/>
       </w:r>
-      <w:bookmarkStart w:id="16" w:name="_Toc360793387"/>
+      <w:bookmarkStart w:id="15" w:name="_Toc360793387"/>
       <w:r>
         <w:rPr>
           <w:rFonts w:cs="Calibri"/>
@@ -5918,13 +5936,13 @@
       <w:r>
         <w:t>LESSONS LEARNED</w:t>
       </w:r>
-      <w:bookmarkEnd w:id="16"/>
+      <w:bookmarkEnd w:id="15"/>
     </w:p>
     <w:p>
       <w:pPr>
         <w:pStyle w:val="Heading2"/>
       </w:pPr>
-      <w:bookmarkStart w:id="17" w:name="_Toc360793388"/>
+      <w:bookmarkStart w:id="16" w:name="_Toc360793388"/>
       <w:r>
         <w:t>6.1</w:t>
       </w:r>
@@ -5932,7 +5950,7 @@
         <w:tab/>
         <w:t>Lessons</w:t>
       </w:r>
-      <w:bookmarkEnd w:id="17"/>
+      <w:bookmarkEnd w:id="16"/>
     </w:p>
     <w:p>
       <w:pPr>
@@ -6132,7 +6150,7 @@
       <w:r>
         <w:br w:type="page"/>
       </w:r>
-      <w:bookmarkStart w:id="18" w:name="_Toc360793389"/>
+      <w:bookmarkStart w:id="17" w:name="_Toc360793389"/>
       <w:r>
         <w:rPr>
           <w:rFonts w:cs="Calibri"/>
@@ -6145,13 +6163,13 @@
         <w:tab/>
         <w:t>FINANCIAL</w:t>
       </w:r>
-      <w:bookmarkEnd w:id="18"/>
+      <w:bookmarkEnd w:id="17"/>
     </w:p>
     <w:p>
       <w:pPr>
         <w:pStyle w:val="Heading2"/>
       </w:pPr>
-      <w:bookmarkStart w:id="19" w:name="_Toc360793390"/>
+      <w:bookmarkStart w:id="18" w:name="_Toc360793390"/>
       <w:r>
         <w:t>7</w:t>
       </w:r>
@@ -6162,7 +6180,7 @@
         <w:tab/>
         <w:t>Statement of Income and Expenditure</w:t>
       </w:r>
-      <w:bookmarkEnd w:id="19"/>
+      <w:bookmarkEnd w:id="18"/>
     </w:p>
     <w:p>
       <w:pPr>
@@ -6287,7 +6305,7 @@
       <w:pPr>
         <w:pStyle w:val="Heading2"/>
       </w:pPr>
-      <w:bookmarkStart w:id="20" w:name="_Toc360793391"/>
+      <w:bookmarkStart w:id="19" w:name="_Toc360793391"/>
       <w:r>
         <w:t>7</w:t>
       </w:r>
@@ -6298,7 +6316,7 @@
         <w:tab/>
         <w:t>Asset Register</w:t>
       </w:r>
-      <w:bookmarkEnd w:id="20"/>
+      <w:bookmarkEnd w:id="19"/>
     </w:p>
     <w:p>
       <w:pPr>
@@ -6561,11 +6579,11 @@
       <w:r>
         <w:br w:type="page"/>
       </w:r>
-      <w:bookmarkStart w:id="21" w:name="_Toc360793392"/>
+      <w:bookmarkStart w:id="20" w:name="_Toc360793392"/>
       <w:r>
         <w:t>ANNEXURE 1</w:t>
       </w:r>
-      <w:bookmarkEnd w:id="21"/>
+      <w:bookmarkEnd w:id="20"/>
     </w:p>
     <w:p>
       <w:pPr>
@@ -6621,60 +6639,14 @@
           <w:noProof/>
           <w:lang w:val="en-US"/>
         </w:rPr>
-        <w:drawing>
-          <wp:inline distT="0" distB="0" distL="0" distR="0" wp14:anchorId="2493028D" wp14:editId="5F0CAEEB">
-            <wp:extent cx="6188710" cy="1681480"/>
-            <wp:effectExtent l="0" t="2311400" r="0" b="2306320"/>
-            <wp:docPr id="1" name="Picture 1"/>
-            <wp:cNvGraphicFramePr>
-              <a:graphicFrameLocks xmlns:a="http://schemas.openxmlformats.org/drawingml/2006/main" noChangeAspect="1"/>
-            </wp:cNvGraphicFramePr>
-            <a:graphic xmlns:a="http://schemas.openxmlformats.org/drawingml/2006/main">
-              <a:graphicData uri="http://schemas.openxmlformats.org/drawingml/2006/picture">
-                <pic:pic xmlns:pic="http://schemas.openxmlformats.org/drawingml/2006/picture">
-                  <pic:nvPicPr>
-                    <pic:cNvPr id="0" name="Picture 1"/>
-                    <pic:cNvPicPr>
-                      <a:picLocks noChangeAspect="1" noChangeArrowheads="1"/>
-                    </pic:cNvPicPr>
-                  </pic:nvPicPr>
-                  <pic:blipFill>
-                    <a:blip r:embed="rId11">
-                      <a:extLst>
-                        <a:ext uri="{28A0092B-C50C-407E-A947-70E740481C1C}">
-                          <a14:useLocalDpi xmlns:a14="http://schemas.microsoft.com/office/drawing/2010/main" val="0"/>
-                        </a:ext>
-                      </a:extLst>
-                    </a:blip>
-                    <a:srcRect/>
-                    <a:stretch>
-                      <a:fillRect/>
-                    </a:stretch>
-                  </pic:blipFill>
-                  <pic:spPr bwMode="auto">
-                    <a:xfrm>
-                      <a:off x="0" y="0"/>
-                      <a:ext cx="6188710" cy="1681480"/>
-                    </a:xfrm>
-                    <a:prstGeom prst="rect">
-                      <a:avLst/>
-                    </a:prstGeom>
-                    <a:noFill/>
-                    <a:ln>
-                      <a:noFill/>
-                    </a:ln>
-                    <a:scene3d>
-                      <a:camera prst="orthographicFront">
-                        <a:rot lat="0" lon="0" rev="5400000"/>
-                      </a:camera>
-                      <a:lightRig rig="threePt" dir="t"/>
-                    </a:scene3d>
-                  </pic:spPr>
-                </pic:pic>
-              </a:graphicData>
-            </a:graphic>
-          </wp:inline>
-        </w:drawing>
+        <w:t>This graph has now been replaced with an highly detailed excel spreadsheet</w:t>
+      </w:r>
+      <w:r>
+        <w:rPr>
+          <w:noProof/>
+          <w:lang w:val="en-US"/>
+        </w:rPr>
+        <w:t xml:space="preserve"> combining all reports submitted to nectar and graphs representing those 9 reports’ data.  See attached document.</w:t>
       </w:r>
     </w:p>
     <w:p>
@@ -6682,6 +6654,8 @@
         <w:pStyle w:val="Heading1"/>
         <w:jc w:val="center"/>
       </w:pPr>
+      <w:bookmarkStart w:id="21" w:name="_GoBack"/>
+      <w:bookmarkEnd w:id="21"/>
       <w:r>
         <w:br w:type="page"/>
       </w:r>
@@ -6928,33 +6902,33 @@
       <w:r>
         <w:t xml:space="preserve">The project, initially funded by the Federal Government through the </w:t>
       </w:r>
+      <w:hyperlink r:id="rId11" w:history="1">
+        <w:r>
+          <w:t>National Health and Medical Research Council of Australia (NHMRC)</w:t>
+        </w:r>
+      </w:hyperlink>
+      <w:r>
+        <w:t> and currently by the University of Western Australia and NHMRC, provides scientists with a state-of-the-art facility to process and store DNA, RNA, serum and plasma samples needed to undertake critical medical research into common diseases such as cancer, schizophrenia and heart disease.</w:t>
+      </w:r>
+    </w:p>
+    <w:p>
+      <w:r>
+        <w:t>The WADB brings together large numbers of DNA samples under one roof in a highly secure way, and because of this, it is of extraordinary value to the nation's scientific community. By helping to aid Australian researchers' access to larger collections of DNA samples, which can often be expensive and time consuming to collect, the outcomes of their studies are likely to be more reliable, therefore having an increased impact on the health of our community. </w:t>
+      </w:r>
+    </w:p>
+    <w:p>
+      <w:r>
+        <w:t xml:space="preserve">It is also be an important tool for current and future large population-based studies in WA, such as the existing Western Australian Family Study of Schizophrenia and the </w:t>
+      </w:r>
       <w:hyperlink r:id="rId12" w:history="1">
         <w:r>
-          <w:t>National Health and Medical Research Council of Australia (NHMRC)</w:t>
+          <w:t>Inherited Retinal Disease Study</w:t>
         </w:r>
       </w:hyperlink>
       <w:r>
-        <w:t> and currently by the University of Western Australia and NHMRC, provides scientists with a state-of-the-art facility to process and store DNA, RNA, serum and plasma samples needed to undertake critical medical research into common diseases such as cancer, schizophrenia and heart disease.</w:t>
-      </w:r>
-    </w:p>
-    <w:p>
-      <w:r>
-        <w:t>The WADB brings together large numbers of DNA samples under one roof in a highly secure way, and because of this, it is of extraordinary value to the nation's scientific community. By helping to aid Australian researchers' access to larger collections of DNA samples, which can often be expensive and time consuming to collect, the outcomes of their studies are likely to be more reliable, therefore having an increased impact on the health of our community. </w:t>
-      </w:r>
-    </w:p>
-    <w:p>
-      <w:r>
-        <w:t xml:space="preserve">It is also be an important tool for current and future large population-based studies in WA, such as the existing Western Australian Family Study of Schizophrenia and the </w:t>
+        <w:t xml:space="preserve">. Click </w:t>
       </w:r>
       <w:hyperlink r:id="rId13" w:history="1">
-        <w:r>
-          <w:t>Inherited Retinal Disease Study</w:t>
-        </w:r>
-      </w:hyperlink>
-      <w:r>
-        <w:t xml:space="preserve">. Click </w:t>
-      </w:r>
-      <w:hyperlink r:id="rId14" w:history="1">
         <w:r>
           <w:t>here</w:t>
         </w:r>
@@ -7027,7 +7001,7 @@
                     </pic:cNvPicPr>
                   </pic:nvPicPr>
                   <pic:blipFill>
-                    <a:blip r:embed="rId15">
+                    <a:blip r:embed="rId14">
                       <a:extLst>
                         <a:ext uri="{28A0092B-C50C-407E-A947-70E740481C1C}">
                           <a14:useLocalDpi xmlns:a14="http://schemas.microsoft.com/office/drawing/2010/main" val="0"/>
@@ -7115,7 +7089,7 @@
                     </pic:cNvPicPr>
                   </pic:nvPicPr>
                   <pic:blipFill>
-                    <a:blip r:embed="rId16">
+                    <a:blip r:embed="rId15">
                       <a:extLst>
                         <a:ext uri="{28A0092B-C50C-407E-A947-70E740481C1C}">
                           <a14:useLocalDpi xmlns:a14="http://schemas.microsoft.com/office/drawing/2010/main" val="0"/>
@@ -7407,7 +7381,7 @@
         <w:sz w:val="20"/>
         <w:szCs w:val="20"/>
       </w:rPr>
-      <w:t>11</w:t>
+      <w:t>18</w:t>
     </w:r>
     <w:r>
       <w:rPr>
@@ -7493,7 +7467,7 @@
   <w:abstractNum w:abstractNumId="0">
     <w:nsid w:val="FFFFFF1D"/>
     <w:multiLevelType w:val="multilevel"/>
-    <w:tmpl w:val="27344D58"/>
+    <w:tmpl w:val="7E167372"/>
     <w:lvl w:ilvl="0">
       <w:start w:val="1"/>
       <w:numFmt w:val="bullet"/>
@@ -9878,7 +9852,7 @@
 </file>
 
 <file path=customXml/itemProps1.xml><?xml version="1.0" encoding="utf-8"?>
-<ds:datastoreItem xmlns:ds="http://schemas.openxmlformats.org/officeDocument/2006/customXml" ds:itemID="{F56AB9AD-BCB9-834D-A5CC-7213249545DD}">
+<ds:datastoreItem xmlns:ds="http://schemas.openxmlformats.org/officeDocument/2006/customXml" ds:itemID="{65A7AA2E-EBB8-A04B-BC2D-C9491995C928}">
   <ds:schemaRefs>
     <ds:schemaRef ds:uri="http://schemas.openxmlformats.org/officeDocument/2006/bibliography"/>
   </ds:schemaRefs>

</xml_diff>